<commit_message>
Change of file names and litle adjustments in files
</commit_message>
<xml_diff>
--- a/Production/Databases/MongoDB/[ENG] CONFIGURE MONGODB IN PRODUCTION SERVER.docx
+++ b/Production/Databases/MongoDB/[ENG] CONFIGURE MONGODB IN PRODUCTION SERVER.docx
@@ -48,7 +48,13 @@
         <w:t xml:space="preserve"> </w:t>
       </w:r>
       <w:r>
-        <w:t xml:space="preserve">The configuration has been done using Droplets the server provider </w:t>
+        <w:t>The configuration has been done using Droplets</w:t>
+      </w:r>
+      <w:r>
+        <w:t>,</w:t>
+      </w:r>
+      <w:r>
+        <w:t xml:space="preserve"> the server provider </w:t>
       </w:r>
       <w:r>
         <w:rPr>
@@ -2258,7 +2264,29 @@
           <w:szCs w:val="21"/>
           <w:lang w:eastAsia="es-ES"/>
         </w:rPr>
-        <w:t xml:space="preserve">  fork: true  # fork and run in background</w:t>
+        <w:t xml:space="preserve">  fork: </w:t>
+      </w:r>
+      <w:proofErr w:type="gramStart"/>
+      <w:r>
+        <w:rPr>
+          <w:rFonts w:ascii="Courier New" w:eastAsia="Times New Roman" w:hAnsi="Courier New" w:cs="Courier New"/>
+          <w:color w:val="222222"/>
+          <w:sz w:val="21"/>
+          <w:szCs w:val="21"/>
+          <w:lang w:eastAsia="es-ES"/>
+        </w:rPr>
+        <w:t>true  #</w:t>
+      </w:r>
+      <w:proofErr w:type="gramEnd"/>
+      <w:r>
+        <w:rPr>
+          <w:rFonts w:ascii="Courier New" w:eastAsia="Times New Roman" w:hAnsi="Courier New" w:cs="Courier New"/>
+          <w:color w:val="222222"/>
+          <w:sz w:val="21"/>
+          <w:szCs w:val="21"/>
+          <w:lang w:eastAsia="es-ES"/>
+        </w:rPr>
+        <w:t xml:space="preserve"> fork and run in background</w:t>
       </w:r>
     </w:p>
     <w:p>
@@ -2325,7 +2353,18 @@
           <w:szCs w:val="21"/>
           <w:lang w:eastAsia="es-ES"/>
         </w:rPr>
-        <w:t>: /var/run/</w:t>
+        <w:t xml:space="preserve">: </w:t>
+      </w:r>
+      <w:proofErr w:type="gramStart"/>
+      <w:r>
+        <w:rPr>
+          <w:rFonts w:ascii="Courier New" w:eastAsia="Times New Roman" w:hAnsi="Courier New" w:cs="Courier New"/>
+          <w:color w:val="222222"/>
+          <w:sz w:val="21"/>
+          <w:szCs w:val="21"/>
+          <w:lang w:eastAsia="es-ES"/>
+        </w:rPr>
+        <w:t>/var/run/</w:t>
       </w:r>
       <w:proofErr w:type="spellStart"/>
       <w:r>
@@ -2369,7 +2408,18 @@
           <w:szCs w:val="21"/>
           <w:lang w:eastAsia="es-ES"/>
         </w:rPr>
-        <w:t xml:space="preserve">  # location of </w:t>
+        <w:t xml:space="preserve">  #</w:t>
+      </w:r>
+      <w:proofErr w:type="gramEnd"/>
+      <w:r>
+        <w:rPr>
+          <w:rFonts w:ascii="Courier New" w:eastAsia="Times New Roman" w:hAnsi="Courier New" w:cs="Courier New"/>
+          <w:color w:val="222222"/>
+          <w:sz w:val="21"/>
+          <w:szCs w:val="21"/>
+          <w:lang w:eastAsia="es-ES"/>
+        </w:rPr>
+        <w:t xml:space="preserve"> location of </w:t>
       </w:r>
       <w:proofErr w:type="spellStart"/>
       <w:r>
@@ -2756,7 +2806,18 @@
           <w:szCs w:val="21"/>
           <w:lang w:eastAsia="es-ES"/>
         </w:rPr>
-        <w:t>: 127.0.0.1</w:t>
+        <w:t xml:space="preserve">: </w:t>
+      </w:r>
+      <w:proofErr w:type="gramStart"/>
+      <w:r>
+        <w:rPr>
+          <w:rFonts w:ascii="Courier New" w:eastAsia="Times New Roman" w:hAnsi="Courier New" w:cs="Courier New"/>
+          <w:color w:val="222222"/>
+          <w:sz w:val="21"/>
+          <w:szCs w:val="21"/>
+          <w:lang w:eastAsia="es-ES"/>
+        </w:rPr>
+        <w:t>127.0.0.1</w:t>
       </w:r>
       <w:r>
         <w:rPr>
@@ -2791,7 +2852,20 @@
           <w:szCs w:val="21"/>
           <w:lang w:eastAsia="es-ES"/>
         </w:rPr>
-        <w:t>here_your_server_ip_address</w:t>
+        <w:t>here</w:t>
+      </w:r>
+      <w:proofErr w:type="gramEnd"/>
+      <w:r>
+        <w:rPr>
+          <w:rFonts w:ascii="Courier New" w:eastAsia="Times New Roman" w:hAnsi="Courier New" w:cs="Courier New"/>
+          <w:b/>
+          <w:bCs/>
+          <w:color w:val="FF0000"/>
+          <w:sz w:val="21"/>
+          <w:szCs w:val="21"/>
+          <w:lang w:eastAsia="es-ES"/>
+        </w:rPr>
+        <w:t>_your_server_ip_address</w:t>
       </w:r>
       <w:proofErr w:type="spellEnd"/>
     </w:p>
@@ -3338,27 +3412,21 @@
           <w:color w:val="222222"/>
           <w:sz w:val="21"/>
           <w:szCs w:val="21"/>
-          <w:lang w:val="es-ES" w:eastAsia="es-ES"/>
-        </w:rPr>
-      </w:pPr>
-      <w:r>
-        <w:rPr>
-          <w:rFonts w:ascii="Courier New" w:eastAsia="Times New Roman" w:hAnsi="Courier New" w:cs="Courier New"/>
-          <w:color w:val="222222"/>
-          <w:sz w:val="21"/>
-          <w:szCs w:val="21"/>
-          <w:lang w:val="es-ES" w:eastAsia="es-ES"/>
+          <w:lang w:eastAsia="es-ES"/>
+        </w:rPr>
+      </w:pPr>
+      <w:r>
+        <w:rPr>
+          <w:rFonts w:ascii="Courier New" w:eastAsia="Times New Roman" w:hAnsi="Courier New" w:cs="Courier New"/>
+          <w:color w:val="222222"/>
+          <w:sz w:val="21"/>
+          <w:szCs w:val="21"/>
+          <w:lang w:eastAsia="es-ES"/>
         </w:rPr>
         <w:t>$ mongo</w:t>
       </w:r>
     </w:p>
-    <w:p>
-      <w:pPr>
-        <w:rPr>
-          <w:lang w:val="es-ES"/>
-        </w:rPr>
-      </w:pPr>
-    </w:p>
+    <w:p/>
     <w:p>
       <w:r>
         <w:t>We enter the admin base to create the user:</w:t>
@@ -3395,7 +3463,7 @@
           <w:color w:val="222222"/>
           <w:sz w:val="21"/>
           <w:szCs w:val="21"/>
-          <w:lang w:val="es-ES" w:eastAsia="es-ES"/>
+          <w:lang w:eastAsia="es-ES"/>
         </w:rPr>
       </w:pPr>
       <w:bookmarkStart w:id="8" w:name="_Hlk48654021"/>
@@ -3405,31 +3473,13 @@
           <w:color w:val="222222"/>
           <w:sz w:val="21"/>
           <w:szCs w:val="21"/>
-          <w:lang w:val="es-ES" w:eastAsia="es-ES"/>
-        </w:rPr>
-        <w:t xml:space="preserve">&gt; use </w:t>
-      </w:r>
-      <w:proofErr w:type="spellStart"/>
-      <w:r>
-        <w:rPr>
-          <w:rFonts w:ascii="Courier New" w:eastAsia="Times New Roman" w:hAnsi="Courier New" w:cs="Courier New"/>
-          <w:color w:val="222222"/>
-          <w:sz w:val="21"/>
-          <w:szCs w:val="21"/>
-          <w:lang w:val="es-ES" w:eastAsia="es-ES"/>
-        </w:rPr>
-        <w:t>admin</w:t>
-      </w:r>
-      <w:proofErr w:type="spellEnd"/>
+          <w:lang w:eastAsia="es-ES"/>
+        </w:rPr>
+        <w:t>&gt; use admin</w:t>
+      </w:r>
     </w:p>
     <w:bookmarkEnd w:id="8"/>
-    <w:p>
-      <w:pPr>
-        <w:rPr>
-          <w:lang w:val="es-ES"/>
-        </w:rPr>
-      </w:pPr>
-    </w:p>
+    <w:p/>
     <w:p>
       <w:r>
         <w:rPr>
@@ -3462,10 +3512,7 @@
         <w:t xml:space="preserve"> </w:t>
       </w:r>
       <w:r>
-        <w:t xml:space="preserve">The </w:t>
-      </w:r>
-      <w:r>
-        <w:t>following operation creates a user. This user can only authenticate if he connects from one IP address XXX.X.X.X to another ZZZ.ZZ.ZZZ.Z</w:t>
+        <w:t>The following operation creates a user. This user can only authenticate if he connects from one IP address XXX.X.X.X to another ZZZ.ZZ.ZZZ.Z</w:t>
       </w:r>
     </w:p>
     <w:p>
@@ -3504,6 +3551,7 @@
       </w:pPr>
       <w:bookmarkStart w:id="9" w:name="_Hlk48654095"/>
       <w:proofErr w:type="spellStart"/>
+      <w:proofErr w:type="gramStart"/>
       <w:r>
         <w:rPr>
           <w:rFonts w:ascii="Courier New" w:eastAsia="Times New Roman" w:hAnsi="Courier New" w:cs="Courier New"/>
@@ -3515,6 +3563,7 @@
         <w:t>db.createUser</w:t>
       </w:r>
       <w:proofErr w:type="spellEnd"/>
+      <w:proofErr w:type="gramEnd"/>
       <w:r>
         <w:rPr>
           <w:rFonts w:ascii="Courier New" w:eastAsia="Times New Roman" w:hAnsi="Courier New" w:cs="Courier New"/>
@@ -3813,8 +3862,13 @@
       </w:r>
     </w:p>
     <w:p>
-      <w:r>
-        <w:t>First we go to the database that we want to create the user:</w:t>
+      <w:proofErr w:type="gramStart"/>
+      <w:r>
+        <w:t>First</w:t>
+      </w:r>
+      <w:proofErr w:type="gramEnd"/>
+      <w:r>
+        <w:t xml:space="preserve"> we go to the database that we want to create the user:</w:t>
       </w:r>
     </w:p>
     <w:p>
@@ -3848,7 +3902,7 @@
           <w:color w:val="222222"/>
           <w:sz w:val="21"/>
           <w:szCs w:val="21"/>
-          <w:lang w:val="es-ES" w:eastAsia="es-ES"/>
+          <w:lang w:eastAsia="es-ES"/>
         </w:rPr>
       </w:pPr>
       <w:bookmarkStart w:id="10" w:name="_Hlk48654087"/>
@@ -3858,7 +3912,7 @@
           <w:color w:val="222222"/>
           <w:sz w:val="21"/>
           <w:szCs w:val="21"/>
-          <w:lang w:val="es-ES" w:eastAsia="es-ES"/>
+          <w:lang w:eastAsia="es-ES"/>
         </w:rPr>
         <w:t xml:space="preserve">&gt; use </w:t>
       </w:r>
@@ -3869,20 +3923,14 @@
           <w:color w:val="222222"/>
           <w:sz w:val="21"/>
           <w:szCs w:val="21"/>
-          <w:lang w:val="es-ES" w:eastAsia="es-ES"/>
+          <w:lang w:eastAsia="es-ES"/>
         </w:rPr>
         <w:t>nueva_base</w:t>
       </w:r>
       <w:proofErr w:type="spellEnd"/>
     </w:p>
     <w:bookmarkEnd w:id="10"/>
-    <w:p>
-      <w:pPr>
-        <w:rPr>
-          <w:lang w:val="es-ES"/>
-        </w:rPr>
-      </w:pPr>
-    </w:p>
+    <w:p/>
     <w:p>
       <w:r>
         <w:t xml:space="preserve">Then we create the user with the access restrictions by </w:t>
@@ -3927,50 +3975,74 @@
           <w:color w:val="222222"/>
           <w:sz w:val="21"/>
           <w:szCs w:val="21"/>
-          <w:lang w:val="es-ES" w:eastAsia="es-ES"/>
-        </w:rPr>
-      </w:pPr>
-      <w:proofErr w:type="spellStart"/>
-      <w:r>
-        <w:rPr>
-          <w:rFonts w:ascii="Courier New" w:eastAsia="Times New Roman" w:hAnsi="Courier New" w:cs="Courier New"/>
-          <w:color w:val="222222"/>
-          <w:sz w:val="21"/>
-          <w:szCs w:val="21"/>
-          <w:lang w:val="es-ES" w:eastAsia="es-ES"/>
+          <w:lang w:eastAsia="es-ES"/>
+        </w:rPr>
+      </w:pPr>
+      <w:proofErr w:type="spellStart"/>
+      <w:proofErr w:type="gramStart"/>
+      <w:r>
+        <w:rPr>
+          <w:rFonts w:ascii="Courier New" w:eastAsia="Times New Roman" w:hAnsi="Courier New" w:cs="Courier New"/>
+          <w:color w:val="222222"/>
+          <w:sz w:val="21"/>
+          <w:szCs w:val="21"/>
+          <w:lang w:eastAsia="es-ES"/>
         </w:rPr>
         <w:t>db.createUser</w:t>
       </w:r>
       <w:proofErr w:type="spellEnd"/>
-      <w:r>
-        <w:rPr>
-          <w:rFonts w:ascii="Courier New" w:eastAsia="Times New Roman" w:hAnsi="Courier New" w:cs="Courier New"/>
-          <w:color w:val="222222"/>
-          <w:sz w:val="21"/>
-          <w:szCs w:val="21"/>
-          <w:lang w:val="es-ES" w:eastAsia="es-ES"/>
-        </w:rPr>
-        <w:t>({</w:t>
-      </w:r>
-      <w:proofErr w:type="spellStart"/>
-      <w:r>
-        <w:rPr>
-          <w:rFonts w:ascii="Courier New" w:eastAsia="Times New Roman" w:hAnsi="Courier New" w:cs="Courier New"/>
-          <w:color w:val="222222"/>
-          <w:sz w:val="21"/>
-          <w:szCs w:val="21"/>
-          <w:lang w:val="es-ES" w:eastAsia="es-ES"/>
-        </w:rPr>
-        <w:t>user</w:t>
-      </w:r>
-      <w:proofErr w:type="spellEnd"/>
-      <w:r>
-        <w:rPr>
-          <w:rFonts w:ascii="Courier New" w:eastAsia="Times New Roman" w:hAnsi="Courier New" w:cs="Courier New"/>
-          <w:color w:val="222222"/>
-          <w:sz w:val="21"/>
-          <w:szCs w:val="21"/>
-          <w:lang w:val="es-ES" w:eastAsia="es-ES"/>
+      <w:proofErr w:type="gramEnd"/>
+      <w:r>
+        <w:rPr>
+          <w:rFonts w:ascii="Courier New" w:eastAsia="Times New Roman" w:hAnsi="Courier New" w:cs="Courier New"/>
+          <w:color w:val="222222"/>
+          <w:sz w:val="21"/>
+          <w:szCs w:val="21"/>
+          <w:lang w:eastAsia="es-ES"/>
+        </w:rPr>
+        <w:t>({user: "</w:t>
+      </w:r>
+      <w:proofErr w:type="spellStart"/>
+      <w:r>
+        <w:rPr>
+          <w:rFonts w:ascii="Courier New" w:eastAsia="Times New Roman" w:hAnsi="Courier New" w:cs="Courier New"/>
+          <w:color w:val="FF0000"/>
+          <w:sz w:val="21"/>
+          <w:szCs w:val="21"/>
+          <w:lang w:eastAsia="es-ES"/>
+        </w:rPr>
+        <w:t>your_user</w:t>
+      </w:r>
+      <w:proofErr w:type="spellEnd"/>
+      <w:r>
+        <w:rPr>
+          <w:rFonts w:ascii="Courier New" w:eastAsia="Times New Roman" w:hAnsi="Courier New" w:cs="Courier New"/>
+          <w:color w:val="222222"/>
+          <w:sz w:val="21"/>
+          <w:szCs w:val="21"/>
+          <w:lang w:eastAsia="es-ES"/>
+        </w:rPr>
+        <w:t xml:space="preserve">", </w:t>
+      </w:r>
+      <w:proofErr w:type="spellStart"/>
+      <w:r>
+        <w:rPr>
+          <w:rFonts w:ascii="Courier New" w:eastAsia="Times New Roman" w:hAnsi="Courier New" w:cs="Courier New"/>
+          <w:color w:val="222222"/>
+          <w:sz w:val="21"/>
+          <w:szCs w:val="21"/>
+          <w:lang w:eastAsia="es-ES"/>
+        </w:rPr>
+        <w:t>pwd</w:t>
+      </w:r>
+      <w:proofErr w:type="spellEnd"/>
+      <w:r>
+        <w:rPr>
+          <w:rFonts w:ascii="Courier New" w:eastAsia="Times New Roman" w:hAnsi="Courier New" w:cs="Courier New"/>
+          <w:color w:val="222222"/>
+          <w:sz w:val="21"/>
+          <w:szCs w:val="21"/>
+          <w:lang w:eastAsia="es-ES"/>
         </w:rPr>
         <w:t>: "</w:t>
       </w:r>
@@ -3981,18 +4053,40 @@
           <w:color w:val="FF0000"/>
           <w:sz w:val="21"/>
           <w:szCs w:val="21"/>
-          <w:lang w:val="es-ES" w:eastAsia="es-ES"/>
-        </w:rPr>
-        <w:t>your_user</w:t>
-      </w:r>
-      <w:proofErr w:type="spellEnd"/>
-      <w:r>
-        <w:rPr>
-          <w:rFonts w:ascii="Courier New" w:eastAsia="Times New Roman" w:hAnsi="Courier New" w:cs="Courier New"/>
-          <w:color w:val="222222"/>
-          <w:sz w:val="21"/>
-          <w:szCs w:val="21"/>
-          <w:lang w:val="es-ES" w:eastAsia="es-ES"/>
+          <w:lang w:eastAsia="es-ES"/>
+        </w:rPr>
+        <w:t>your_password</w:t>
+      </w:r>
+      <w:proofErr w:type="spellEnd"/>
+      <w:r>
+        <w:rPr>
+          <w:rFonts w:ascii="Courier New" w:eastAsia="Times New Roman" w:hAnsi="Courier New" w:cs="Courier New"/>
+          <w:color w:val="222222"/>
+          <w:sz w:val="21"/>
+          <w:szCs w:val="21"/>
+          <w:lang w:eastAsia="es-ES"/>
+        </w:rPr>
+        <w:t>", roles: [{role: "</w:t>
+      </w:r>
+      <w:proofErr w:type="spellStart"/>
+      <w:r>
+        <w:rPr>
+          <w:rFonts w:ascii="Courier New" w:eastAsia="Times New Roman" w:hAnsi="Courier New" w:cs="Courier New"/>
+          <w:color w:val="FF0000"/>
+          <w:sz w:val="21"/>
+          <w:szCs w:val="21"/>
+          <w:lang w:eastAsia="es-ES"/>
+        </w:rPr>
+        <w:t>readWrite</w:t>
+      </w:r>
+      <w:proofErr w:type="spellEnd"/>
+      <w:r>
+        <w:rPr>
+          <w:rFonts w:ascii="Courier New" w:eastAsia="Times New Roman" w:hAnsi="Courier New" w:cs="Courier New"/>
+          <w:color w:val="222222"/>
+          <w:sz w:val="21"/>
+          <w:szCs w:val="21"/>
+          <w:lang w:eastAsia="es-ES"/>
         </w:rPr>
         <w:t xml:space="preserve">", </w:t>
       </w:r>
@@ -4003,18 +4097,18 @@
           <w:color w:val="222222"/>
           <w:sz w:val="21"/>
           <w:szCs w:val="21"/>
-          <w:lang w:val="es-ES" w:eastAsia="es-ES"/>
-        </w:rPr>
-        <w:t>pwd</w:t>
-      </w:r>
-      <w:proofErr w:type="spellEnd"/>
-      <w:r>
-        <w:rPr>
-          <w:rFonts w:ascii="Courier New" w:eastAsia="Times New Roman" w:hAnsi="Courier New" w:cs="Courier New"/>
-          <w:color w:val="222222"/>
-          <w:sz w:val="21"/>
-          <w:szCs w:val="21"/>
-          <w:lang w:val="es-ES" w:eastAsia="es-ES"/>
+          <w:lang w:eastAsia="es-ES"/>
+        </w:rPr>
+        <w:t>db</w:t>
+      </w:r>
+      <w:proofErr w:type="spellEnd"/>
+      <w:r>
+        <w:rPr>
+          <w:rFonts w:ascii="Courier New" w:eastAsia="Times New Roman" w:hAnsi="Courier New" w:cs="Courier New"/>
+          <w:color w:val="222222"/>
+          <w:sz w:val="21"/>
+          <w:szCs w:val="21"/>
+          <w:lang w:eastAsia="es-ES"/>
         </w:rPr>
         <w:t>: "</w:t>
       </w:r>
@@ -4025,64 +4119,83 @@
           <w:color w:val="FF0000"/>
           <w:sz w:val="21"/>
           <w:szCs w:val="21"/>
-          <w:lang w:val="es-ES" w:eastAsia="es-ES"/>
-        </w:rPr>
-        <w:t>your_password</w:t>
-      </w:r>
-      <w:proofErr w:type="spellEnd"/>
-      <w:r>
-        <w:rPr>
-          <w:rFonts w:ascii="Courier New" w:eastAsia="Times New Roman" w:hAnsi="Courier New" w:cs="Courier New"/>
-          <w:color w:val="222222"/>
-          <w:sz w:val="21"/>
-          <w:szCs w:val="21"/>
-          <w:lang w:val="es-ES" w:eastAsia="es-ES"/>
-        </w:rPr>
-        <w:t>", roles: [{role: "</w:t>
-      </w:r>
-      <w:proofErr w:type="spellStart"/>
-      <w:r>
-        <w:rPr>
-          <w:rFonts w:ascii="Courier New" w:eastAsia="Times New Roman" w:hAnsi="Courier New" w:cs="Courier New"/>
+          <w:lang w:eastAsia="es-ES"/>
+        </w:rPr>
+        <w:t>nueva_base</w:t>
+      </w:r>
+      <w:proofErr w:type="spellEnd"/>
+      <w:r>
+        <w:rPr>
+          <w:rFonts w:ascii="Courier New" w:eastAsia="Times New Roman" w:hAnsi="Courier New" w:cs="Courier New"/>
+          <w:color w:val="222222"/>
+          <w:sz w:val="21"/>
+          <w:szCs w:val="21"/>
+          <w:lang w:eastAsia="es-ES"/>
+        </w:rPr>
+        <w:t>"}],</w:t>
+      </w:r>
+      <w:proofErr w:type="spellStart"/>
+      <w:r>
+        <w:rPr>
+          <w:rFonts w:ascii="Courier New" w:eastAsia="Times New Roman" w:hAnsi="Courier New" w:cs="Courier New"/>
+          <w:color w:val="222222"/>
+          <w:sz w:val="21"/>
+          <w:szCs w:val="21"/>
+          <w:lang w:eastAsia="es-ES"/>
+        </w:rPr>
+        <w:t>authenticationRestrictions</w:t>
+      </w:r>
+      <w:proofErr w:type="spellEnd"/>
+      <w:r>
+        <w:rPr>
+          <w:rFonts w:ascii="Courier New" w:eastAsia="Times New Roman" w:hAnsi="Courier New" w:cs="Courier New"/>
+          <w:color w:val="222222"/>
+          <w:sz w:val="21"/>
+          <w:szCs w:val="21"/>
+          <w:lang w:eastAsia="es-ES"/>
+        </w:rPr>
+        <w:t>:[{</w:t>
+      </w:r>
+      <w:proofErr w:type="spellStart"/>
+      <w:r>
+        <w:rPr>
+          <w:rFonts w:ascii="Courier New" w:eastAsia="Times New Roman" w:hAnsi="Courier New" w:cs="Courier New"/>
+          <w:color w:val="222222"/>
+          <w:sz w:val="21"/>
+          <w:szCs w:val="21"/>
+          <w:lang w:eastAsia="es-ES"/>
+        </w:rPr>
+        <w:t>clientSource</w:t>
+      </w:r>
+      <w:proofErr w:type="spellEnd"/>
+      <w:r>
+        <w:rPr>
+          <w:rFonts w:ascii="Courier New" w:eastAsia="Times New Roman" w:hAnsi="Courier New" w:cs="Courier New"/>
+          <w:color w:val="222222"/>
+          <w:sz w:val="21"/>
+          <w:szCs w:val="21"/>
+          <w:lang w:eastAsia="es-ES"/>
+        </w:rPr>
+        <w:t>:[ "</w:t>
+      </w:r>
+      <w:r>
+        <w:t xml:space="preserve"> </w:t>
+      </w:r>
+      <w:r>
+        <w:rPr>
           <w:color w:val="FF0000"/>
-          <w:sz w:val="21"/>
-          <w:szCs w:val="21"/>
-          <w:lang w:val="es-ES" w:eastAsia="es-ES"/>
-        </w:rPr>
-        <w:t>readWrite</w:t>
-      </w:r>
-      <w:proofErr w:type="spellEnd"/>
-      <w:r>
-        <w:rPr>
-          <w:rFonts w:ascii="Courier New" w:eastAsia="Times New Roman" w:hAnsi="Courier New" w:cs="Courier New"/>
-          <w:color w:val="222222"/>
-          <w:sz w:val="21"/>
-          <w:szCs w:val="21"/>
-          <w:lang w:val="es-ES" w:eastAsia="es-ES"/>
-        </w:rPr>
-        <w:t xml:space="preserve">", </w:t>
-      </w:r>
-      <w:proofErr w:type="spellStart"/>
-      <w:r>
-        <w:rPr>
-          <w:rFonts w:ascii="Courier New" w:eastAsia="Times New Roman" w:hAnsi="Courier New" w:cs="Courier New"/>
-          <w:color w:val="222222"/>
-          <w:sz w:val="21"/>
-          <w:szCs w:val="21"/>
-          <w:lang w:val="es-ES" w:eastAsia="es-ES"/>
-        </w:rPr>
-        <w:t>db</w:t>
-      </w:r>
-      <w:proofErr w:type="spellEnd"/>
-      <w:r>
-        <w:rPr>
-          <w:rFonts w:ascii="Courier New" w:eastAsia="Times New Roman" w:hAnsi="Courier New" w:cs="Courier New"/>
-          <w:color w:val="222222"/>
-          <w:sz w:val="21"/>
-          <w:szCs w:val="21"/>
-          <w:lang w:val="es-ES" w:eastAsia="es-ES"/>
-        </w:rPr>
-        <w:t>: "</w:t>
+        </w:rPr>
+        <w:t xml:space="preserve">XXX.X.X.X </w:t>
+      </w:r>
+      <w:r>
+        <w:rPr>
+          <w:rFonts w:ascii="Courier New" w:eastAsia="Times New Roman" w:hAnsi="Courier New" w:cs="Courier New"/>
+          <w:color w:val="222222"/>
+          <w:sz w:val="21"/>
+          <w:szCs w:val="21"/>
+          <w:lang w:eastAsia="es-ES"/>
+        </w:rPr>
+        <w:t>","</w:t>
       </w:r>
       <w:proofErr w:type="spellStart"/>
       <w:r>
@@ -4091,142 +4204,49 @@
           <w:color w:val="FF0000"/>
           <w:sz w:val="21"/>
           <w:szCs w:val="21"/>
-          <w:lang w:val="es-ES" w:eastAsia="es-ES"/>
-        </w:rPr>
-        <w:t>nueva_base</w:t>
-      </w:r>
-      <w:proofErr w:type="spellEnd"/>
-      <w:r>
-        <w:rPr>
-          <w:rFonts w:ascii="Courier New" w:eastAsia="Times New Roman" w:hAnsi="Courier New" w:cs="Courier New"/>
-          <w:color w:val="222222"/>
-          <w:sz w:val="21"/>
-          <w:szCs w:val="21"/>
-          <w:lang w:val="es-ES" w:eastAsia="es-ES"/>
-        </w:rPr>
-        <w:t>"}],</w:t>
-      </w:r>
-      <w:proofErr w:type="spellStart"/>
-      <w:r>
-        <w:rPr>
-          <w:rFonts w:ascii="Courier New" w:eastAsia="Times New Roman" w:hAnsi="Courier New" w:cs="Courier New"/>
-          <w:color w:val="222222"/>
-          <w:sz w:val="21"/>
-          <w:szCs w:val="21"/>
-          <w:lang w:val="es-ES" w:eastAsia="es-ES"/>
-        </w:rPr>
-        <w:t>authenticationRestrictions</w:t>
-      </w:r>
-      <w:proofErr w:type="spellEnd"/>
-      <w:r>
-        <w:rPr>
-          <w:rFonts w:ascii="Courier New" w:eastAsia="Times New Roman" w:hAnsi="Courier New" w:cs="Courier New"/>
-          <w:color w:val="222222"/>
-          <w:sz w:val="21"/>
-          <w:szCs w:val="21"/>
-          <w:lang w:val="es-ES" w:eastAsia="es-ES"/>
-        </w:rPr>
-        <w:t>:[{</w:t>
-      </w:r>
-      <w:proofErr w:type="spellStart"/>
-      <w:r>
-        <w:rPr>
-          <w:rFonts w:ascii="Courier New" w:eastAsia="Times New Roman" w:hAnsi="Courier New" w:cs="Courier New"/>
-          <w:color w:val="222222"/>
-          <w:sz w:val="21"/>
-          <w:szCs w:val="21"/>
-          <w:lang w:val="es-ES" w:eastAsia="es-ES"/>
-        </w:rPr>
-        <w:t>clientSource</w:t>
-      </w:r>
-      <w:proofErr w:type="spellEnd"/>
-      <w:r>
-        <w:rPr>
-          <w:rFonts w:ascii="Courier New" w:eastAsia="Times New Roman" w:hAnsi="Courier New" w:cs="Courier New"/>
-          <w:color w:val="222222"/>
-          <w:sz w:val="21"/>
-          <w:szCs w:val="21"/>
-          <w:lang w:val="es-ES" w:eastAsia="es-ES"/>
+          <w:lang w:eastAsia="es-ES"/>
+        </w:rPr>
+        <w:t>add_other_ip</w:t>
+      </w:r>
+      <w:proofErr w:type="spellEnd"/>
+      <w:r>
+        <w:rPr>
+          <w:rFonts w:ascii="Courier New" w:eastAsia="Times New Roman" w:hAnsi="Courier New" w:cs="Courier New"/>
+          <w:color w:val="222222"/>
+          <w:sz w:val="21"/>
+          <w:szCs w:val="21"/>
+          <w:lang w:eastAsia="es-ES"/>
+        </w:rPr>
+        <w:t>" ],</w:t>
+      </w:r>
+      <w:proofErr w:type="spellStart"/>
+      <w:r>
+        <w:rPr>
+          <w:rFonts w:ascii="Courier New" w:eastAsia="Times New Roman" w:hAnsi="Courier New" w:cs="Courier New"/>
+          <w:color w:val="222222"/>
+          <w:sz w:val="21"/>
+          <w:szCs w:val="21"/>
+          <w:lang w:eastAsia="es-ES"/>
+        </w:rPr>
+        <w:t>serverAddress</w:t>
+      </w:r>
+      <w:proofErr w:type="spellEnd"/>
+      <w:r>
+        <w:rPr>
+          <w:rFonts w:ascii="Courier New" w:eastAsia="Times New Roman" w:hAnsi="Courier New" w:cs="Courier New"/>
+          <w:color w:val="222222"/>
+          <w:sz w:val="21"/>
+          <w:szCs w:val="21"/>
+          <w:lang w:eastAsia="es-ES"/>
         </w:rPr>
         <w:t>:[ "</w:t>
       </w:r>
       <w:r>
-        <w:rPr>
-          <w:lang w:val="es-ES"/>
-        </w:rPr>
         <w:t xml:space="preserve"> </w:t>
       </w:r>
       <w:r>
         <w:rPr>
           <w:color w:val="FF0000"/>
-          <w:lang w:val="es-ES"/>
-        </w:rPr>
-        <w:t xml:space="preserve">XXX.X.X.X </w:t>
-      </w:r>
-      <w:r>
-        <w:rPr>
-          <w:rFonts w:ascii="Courier New" w:eastAsia="Times New Roman" w:hAnsi="Courier New" w:cs="Courier New"/>
-          <w:color w:val="222222"/>
-          <w:sz w:val="21"/>
-          <w:szCs w:val="21"/>
-          <w:lang w:val="es-ES" w:eastAsia="es-ES"/>
-        </w:rPr>
-        <w:t>","</w:t>
-      </w:r>
-      <w:proofErr w:type="spellStart"/>
-      <w:r>
-        <w:rPr>
-          <w:rFonts w:ascii="Courier New" w:eastAsia="Times New Roman" w:hAnsi="Courier New" w:cs="Courier New"/>
-          <w:color w:val="FF0000"/>
-          <w:sz w:val="21"/>
-          <w:szCs w:val="21"/>
-          <w:lang w:val="es-ES" w:eastAsia="es-ES"/>
-        </w:rPr>
-        <w:t>add_other_ip</w:t>
-      </w:r>
-      <w:proofErr w:type="spellEnd"/>
-      <w:r>
-        <w:rPr>
-          <w:rFonts w:ascii="Courier New" w:eastAsia="Times New Roman" w:hAnsi="Courier New" w:cs="Courier New"/>
-          <w:color w:val="222222"/>
-          <w:sz w:val="21"/>
-          <w:szCs w:val="21"/>
-          <w:lang w:val="es-ES" w:eastAsia="es-ES"/>
-        </w:rPr>
-        <w:t>" ],</w:t>
-      </w:r>
-      <w:proofErr w:type="spellStart"/>
-      <w:r>
-        <w:rPr>
-          <w:rFonts w:ascii="Courier New" w:eastAsia="Times New Roman" w:hAnsi="Courier New" w:cs="Courier New"/>
-          <w:color w:val="222222"/>
-          <w:sz w:val="21"/>
-          <w:szCs w:val="21"/>
-          <w:lang w:val="es-ES" w:eastAsia="es-ES"/>
-        </w:rPr>
-        <w:t>serverAddress</w:t>
-      </w:r>
-      <w:proofErr w:type="spellEnd"/>
-      <w:r>
-        <w:rPr>
-          <w:rFonts w:ascii="Courier New" w:eastAsia="Times New Roman" w:hAnsi="Courier New" w:cs="Courier New"/>
-          <w:color w:val="222222"/>
-          <w:sz w:val="21"/>
-          <w:szCs w:val="21"/>
-          <w:lang w:val="es-ES" w:eastAsia="es-ES"/>
-        </w:rPr>
-        <w:t>:[ "</w:t>
-      </w:r>
-      <w:r>
-        <w:rPr>
-          <w:lang w:val="es-ES"/>
-        </w:rPr>
-        <w:t xml:space="preserve"> </w:t>
-      </w:r>
-      <w:r>
-        <w:rPr>
-          <w:color w:val="FF0000"/>
-          <w:lang w:val="es-ES"/>
         </w:rPr>
         <w:t>ZZZ.ZZ.ZZZ.Z</w:t>
       </w:r>
@@ -4236,18 +4256,12 @@
           <w:color w:val="222222"/>
           <w:sz w:val="21"/>
           <w:szCs w:val="21"/>
-          <w:lang w:val="es-ES" w:eastAsia="es-ES"/>
+          <w:lang w:eastAsia="es-ES"/>
         </w:rPr>
         <w:t>" ]}]})</w:t>
       </w:r>
     </w:p>
-    <w:p>
-      <w:pPr>
-        <w:rPr>
-          <w:lang w:val="es-ES"/>
-        </w:rPr>
-      </w:pPr>
-    </w:p>
+    <w:p/>
     <w:p>
       <w:pPr>
         <w:pStyle w:val="Prrafodelista"/>
@@ -4521,584 +4535,8 @@
       </w:pPr>
     </w:p>
     <w:p>
-      <w:pPr>
-        <w:rPr>
-          <w:lang w:val="es-ES"/>
-        </w:rPr>
-      </w:pPr>
-      <w:proofErr w:type="spellStart"/>
-      <w:r>
-        <w:rPr>
-          <w:lang w:val="es-ES"/>
-        </w:rPr>
-        <w:t>We</w:t>
-      </w:r>
-      <w:proofErr w:type="spellEnd"/>
-      <w:r>
-        <w:rPr>
-          <w:lang w:val="es-ES"/>
-        </w:rPr>
-        <w:t xml:space="preserve"> </w:t>
-      </w:r>
-      <w:proofErr w:type="spellStart"/>
-      <w:r>
-        <w:rPr>
-          <w:lang w:val="es-ES"/>
-        </w:rPr>
-        <w:t>have</w:t>
-      </w:r>
-      <w:proofErr w:type="spellEnd"/>
-      <w:r>
-        <w:rPr>
-          <w:lang w:val="es-ES"/>
-        </w:rPr>
-        <w:t xml:space="preserve"> a </w:t>
-      </w:r>
-      <w:proofErr w:type="spellStart"/>
-      <w:r>
-        <w:rPr>
-          <w:lang w:val="es-ES"/>
-        </w:rPr>
-        <w:t>section</w:t>
-      </w:r>
-      <w:proofErr w:type="spellEnd"/>
-      <w:r>
-        <w:rPr>
-          <w:lang w:val="es-ES"/>
-        </w:rPr>
-        <w:t xml:space="preserve"> </w:t>
-      </w:r>
-      <w:proofErr w:type="spellStart"/>
-      <w:r>
-        <w:rPr>
-          <w:lang w:val="es-ES"/>
-        </w:rPr>
-        <w:t>on</w:t>
-      </w:r>
-      <w:proofErr w:type="spellEnd"/>
-      <w:r>
-        <w:rPr>
-          <w:lang w:val="es-ES"/>
-        </w:rPr>
-        <w:t xml:space="preserve"> Firewalls, </w:t>
-      </w:r>
-      <w:proofErr w:type="spellStart"/>
-      <w:r>
-        <w:rPr>
-          <w:lang w:val="es-ES"/>
-        </w:rPr>
-        <w:t>we</w:t>
-      </w:r>
-      <w:proofErr w:type="spellEnd"/>
-      <w:r>
-        <w:rPr>
-          <w:lang w:val="es-ES"/>
-        </w:rPr>
-        <w:t xml:space="preserve"> </w:t>
-      </w:r>
-      <w:proofErr w:type="spellStart"/>
-      <w:r>
-        <w:rPr>
-          <w:lang w:val="es-ES"/>
-        </w:rPr>
-        <w:t>create</w:t>
-      </w:r>
-      <w:proofErr w:type="spellEnd"/>
-      <w:r>
-        <w:rPr>
-          <w:lang w:val="es-ES"/>
-        </w:rPr>
-        <w:t xml:space="preserve"> firewall rules and </w:t>
-      </w:r>
-      <w:proofErr w:type="spellStart"/>
-      <w:r>
-        <w:rPr>
-          <w:lang w:val="es-ES"/>
-        </w:rPr>
-        <w:t>enter</w:t>
-      </w:r>
-      <w:proofErr w:type="spellEnd"/>
-      <w:r>
-        <w:rPr>
-          <w:lang w:val="es-ES"/>
-        </w:rPr>
-        <w:t xml:space="preserve"> </w:t>
-      </w:r>
-      <w:proofErr w:type="spellStart"/>
-      <w:r>
-        <w:rPr>
-          <w:lang w:val="es-ES"/>
-        </w:rPr>
-        <w:t>the</w:t>
-      </w:r>
-      <w:proofErr w:type="spellEnd"/>
-      <w:r>
-        <w:rPr>
-          <w:lang w:val="es-ES"/>
-        </w:rPr>
-        <w:t xml:space="preserve"> rules </w:t>
-      </w:r>
-      <w:proofErr w:type="spellStart"/>
-      <w:r>
-        <w:rPr>
-          <w:lang w:val="es-ES"/>
-        </w:rPr>
-        <w:t>you</w:t>
-      </w:r>
-      <w:proofErr w:type="spellEnd"/>
-      <w:r>
-        <w:rPr>
-          <w:lang w:val="es-ES"/>
-        </w:rPr>
-        <w:t xml:space="preserve"> </w:t>
-      </w:r>
-      <w:proofErr w:type="spellStart"/>
-      <w:r>
-        <w:rPr>
-          <w:lang w:val="es-ES"/>
-        </w:rPr>
-        <w:t>need</w:t>
-      </w:r>
-      <w:proofErr w:type="spellEnd"/>
-      <w:r>
-        <w:rPr>
-          <w:lang w:val="es-ES"/>
-        </w:rPr>
-        <w:t xml:space="preserve"> </w:t>
-      </w:r>
-      <w:proofErr w:type="spellStart"/>
-      <w:r>
-        <w:rPr>
-          <w:lang w:val="es-ES"/>
-        </w:rPr>
-        <w:t>for</w:t>
-      </w:r>
-      <w:proofErr w:type="spellEnd"/>
-      <w:r>
-        <w:rPr>
-          <w:lang w:val="es-ES"/>
-        </w:rPr>
-        <w:t xml:space="preserve"> </w:t>
-      </w:r>
-      <w:proofErr w:type="spellStart"/>
-      <w:r>
-        <w:rPr>
-          <w:lang w:val="es-ES"/>
-        </w:rPr>
-        <w:t>your</w:t>
-      </w:r>
-      <w:proofErr w:type="spellEnd"/>
-      <w:r>
-        <w:rPr>
-          <w:lang w:val="es-ES"/>
-        </w:rPr>
-        <w:t xml:space="preserve"> server, in </w:t>
-      </w:r>
-      <w:proofErr w:type="spellStart"/>
-      <w:r>
-        <w:rPr>
-          <w:lang w:val="es-ES"/>
-        </w:rPr>
-        <w:t>this</w:t>
-      </w:r>
-      <w:proofErr w:type="spellEnd"/>
-      <w:r>
-        <w:rPr>
-          <w:lang w:val="es-ES"/>
-        </w:rPr>
-        <w:t xml:space="preserve"> case </w:t>
-      </w:r>
-      <w:proofErr w:type="spellStart"/>
-      <w:r>
-        <w:rPr>
-          <w:lang w:val="es-ES"/>
-        </w:rPr>
-        <w:t>the</w:t>
-      </w:r>
-      <w:proofErr w:type="spellEnd"/>
-      <w:r>
-        <w:rPr>
-          <w:lang w:val="es-ES"/>
-        </w:rPr>
-        <w:t xml:space="preserve"> </w:t>
-      </w:r>
-      <w:proofErr w:type="spellStart"/>
-      <w:r>
-        <w:rPr>
-          <w:lang w:val="es-ES"/>
-        </w:rPr>
-        <w:t>basic</w:t>
-      </w:r>
-      <w:proofErr w:type="spellEnd"/>
-      <w:r>
-        <w:rPr>
-          <w:lang w:val="es-ES"/>
-        </w:rPr>
-        <w:t xml:space="preserve"> </w:t>
-      </w:r>
-      <w:proofErr w:type="spellStart"/>
-      <w:r>
-        <w:rPr>
-          <w:lang w:val="es-ES"/>
-        </w:rPr>
-        <w:t>ones</w:t>
-      </w:r>
-      <w:proofErr w:type="spellEnd"/>
-      <w:r>
-        <w:rPr>
-          <w:lang w:val="es-ES"/>
-        </w:rPr>
-        <w:t xml:space="preserve"> </w:t>
-      </w:r>
-      <w:proofErr w:type="spellStart"/>
-      <w:r>
-        <w:rPr>
-          <w:lang w:val="es-ES"/>
-        </w:rPr>
-        <w:t>were</w:t>
-      </w:r>
-      <w:proofErr w:type="spellEnd"/>
-      <w:r>
-        <w:rPr>
-          <w:lang w:val="es-ES"/>
-        </w:rPr>
-        <w:t xml:space="preserve"> </w:t>
-      </w:r>
-      <w:proofErr w:type="spellStart"/>
-      <w:r>
-        <w:rPr>
-          <w:lang w:val="es-ES"/>
-        </w:rPr>
-        <w:t>added</w:t>
-      </w:r>
-      <w:proofErr w:type="spellEnd"/>
-      <w:r>
-        <w:rPr>
-          <w:lang w:val="es-ES"/>
-        </w:rPr>
-        <w:t xml:space="preserve"> and in </w:t>
-      </w:r>
-      <w:proofErr w:type="spellStart"/>
-      <w:r>
-        <w:rPr>
-          <w:lang w:val="es-ES"/>
-        </w:rPr>
-        <w:t>the</w:t>
-      </w:r>
-      <w:proofErr w:type="spellEnd"/>
-      <w:r>
-        <w:rPr>
-          <w:lang w:val="es-ES"/>
-        </w:rPr>
-        <w:t xml:space="preserve"> </w:t>
-      </w:r>
-      <w:proofErr w:type="spellStart"/>
-      <w:r>
-        <w:rPr>
-          <w:lang w:val="es-ES"/>
-        </w:rPr>
-        <w:t>blank</w:t>
-      </w:r>
-      <w:proofErr w:type="spellEnd"/>
-      <w:r>
-        <w:rPr>
-          <w:lang w:val="es-ES"/>
-        </w:rPr>
-        <w:t xml:space="preserve"> </w:t>
-      </w:r>
-      <w:proofErr w:type="spellStart"/>
-      <w:r>
-        <w:rPr>
-          <w:lang w:val="es-ES"/>
-        </w:rPr>
-        <w:t>spaces</w:t>
-      </w:r>
-      <w:proofErr w:type="spellEnd"/>
-      <w:r>
-        <w:rPr>
-          <w:lang w:val="es-ES"/>
-        </w:rPr>
-        <w:t xml:space="preserve"> </w:t>
-      </w:r>
-      <w:proofErr w:type="spellStart"/>
-      <w:r>
-        <w:rPr>
-          <w:lang w:val="es-ES"/>
-        </w:rPr>
-        <w:t>of</w:t>
-      </w:r>
-      <w:proofErr w:type="spellEnd"/>
-      <w:r>
-        <w:rPr>
-          <w:lang w:val="es-ES"/>
-        </w:rPr>
-        <w:t xml:space="preserve"> </w:t>
-      </w:r>
-      <w:proofErr w:type="spellStart"/>
-      <w:r>
-        <w:rPr>
-          <w:lang w:val="es-ES"/>
-        </w:rPr>
-        <w:t>the</w:t>
-      </w:r>
-      <w:proofErr w:type="spellEnd"/>
-      <w:r>
-        <w:rPr>
-          <w:lang w:val="es-ES"/>
-        </w:rPr>
-        <w:t xml:space="preserve"> </w:t>
-      </w:r>
-      <w:proofErr w:type="spellStart"/>
-      <w:r>
-        <w:rPr>
-          <w:lang w:val="es-ES"/>
-        </w:rPr>
-        <w:t>image</w:t>
-      </w:r>
-      <w:proofErr w:type="spellEnd"/>
-      <w:r>
-        <w:rPr>
-          <w:lang w:val="es-ES"/>
-        </w:rPr>
-        <w:t xml:space="preserve"> </w:t>
-      </w:r>
-      <w:proofErr w:type="spellStart"/>
-      <w:r>
-        <w:rPr>
-          <w:lang w:val="es-ES"/>
-        </w:rPr>
-        <w:t>the</w:t>
-      </w:r>
-      <w:proofErr w:type="spellEnd"/>
-      <w:r>
-        <w:rPr>
-          <w:lang w:val="es-ES"/>
-        </w:rPr>
-        <w:t xml:space="preserve"> IP </w:t>
-      </w:r>
-      <w:proofErr w:type="spellStart"/>
-      <w:r>
-        <w:rPr>
-          <w:lang w:val="es-ES"/>
-        </w:rPr>
-        <w:t>allowed</w:t>
-      </w:r>
-      <w:proofErr w:type="spellEnd"/>
-      <w:r>
-        <w:rPr>
-          <w:lang w:val="es-ES"/>
-        </w:rPr>
-        <w:t xml:space="preserve"> </w:t>
-      </w:r>
-      <w:proofErr w:type="spellStart"/>
-      <w:r>
-        <w:rPr>
-          <w:lang w:val="es-ES"/>
-        </w:rPr>
-        <w:t>to</w:t>
-      </w:r>
-      <w:proofErr w:type="spellEnd"/>
-      <w:r>
-        <w:rPr>
-          <w:lang w:val="es-ES"/>
-        </w:rPr>
-        <w:t xml:space="preserve"> </w:t>
-      </w:r>
-      <w:proofErr w:type="spellStart"/>
-      <w:r>
-        <w:rPr>
-          <w:lang w:val="es-ES"/>
-        </w:rPr>
-        <w:t>access</w:t>
-      </w:r>
-      <w:proofErr w:type="spellEnd"/>
-      <w:r>
-        <w:rPr>
-          <w:lang w:val="es-ES"/>
-        </w:rPr>
-        <w:t xml:space="preserve"> </w:t>
-      </w:r>
-      <w:proofErr w:type="spellStart"/>
-      <w:r>
-        <w:rPr>
-          <w:lang w:val="es-ES"/>
-        </w:rPr>
-        <w:t>your</w:t>
-      </w:r>
-      <w:proofErr w:type="spellEnd"/>
-      <w:r>
-        <w:rPr>
-          <w:lang w:val="es-ES"/>
-        </w:rPr>
-        <w:t xml:space="preserve"> server </w:t>
-      </w:r>
-      <w:proofErr w:type="spellStart"/>
-      <w:r>
-        <w:rPr>
-          <w:lang w:val="es-ES"/>
-        </w:rPr>
-        <w:t>should</w:t>
-      </w:r>
-      <w:proofErr w:type="spellEnd"/>
-      <w:r>
-        <w:rPr>
-          <w:lang w:val="es-ES"/>
-        </w:rPr>
-        <w:t xml:space="preserve"> be </w:t>
-      </w:r>
-      <w:proofErr w:type="spellStart"/>
-      <w:r>
-        <w:rPr>
-          <w:lang w:val="es-ES"/>
-        </w:rPr>
-        <w:t>included</w:t>
-      </w:r>
-      <w:proofErr w:type="spellEnd"/>
-      <w:r>
-        <w:rPr>
-          <w:lang w:val="es-ES"/>
-        </w:rPr>
-        <w:t xml:space="preserve"> and </w:t>
-      </w:r>
-      <w:proofErr w:type="spellStart"/>
-      <w:r>
-        <w:rPr>
-          <w:lang w:val="es-ES"/>
-        </w:rPr>
-        <w:t>how</w:t>
-      </w:r>
-      <w:proofErr w:type="spellEnd"/>
-      <w:r>
-        <w:rPr>
-          <w:lang w:val="es-ES"/>
-        </w:rPr>
-        <w:t xml:space="preserve"> </w:t>
-      </w:r>
-      <w:proofErr w:type="spellStart"/>
-      <w:r>
-        <w:rPr>
-          <w:lang w:val="es-ES"/>
-        </w:rPr>
-        <w:t>such</w:t>
-      </w:r>
-      <w:proofErr w:type="spellEnd"/>
-      <w:r>
-        <w:rPr>
-          <w:lang w:val="es-ES"/>
-        </w:rPr>
-        <w:t xml:space="preserve"> </w:t>
-      </w:r>
-      <w:proofErr w:type="spellStart"/>
-      <w:r>
-        <w:rPr>
-          <w:lang w:val="es-ES"/>
-        </w:rPr>
-        <w:t>to</w:t>
-      </w:r>
-      <w:proofErr w:type="spellEnd"/>
-      <w:r>
-        <w:rPr>
-          <w:lang w:val="es-ES"/>
-        </w:rPr>
-        <w:t xml:space="preserve"> </w:t>
-      </w:r>
-      <w:proofErr w:type="spellStart"/>
-      <w:r>
-        <w:rPr>
-          <w:lang w:val="es-ES"/>
-        </w:rPr>
-        <w:t>the</w:t>
-      </w:r>
-      <w:proofErr w:type="spellEnd"/>
-      <w:r>
-        <w:rPr>
-          <w:lang w:val="es-ES"/>
-        </w:rPr>
-        <w:t xml:space="preserve"> </w:t>
-      </w:r>
-      <w:proofErr w:type="spellStart"/>
-      <w:r>
-        <w:rPr>
-          <w:lang w:val="es-ES"/>
-        </w:rPr>
-        <w:t>database</w:t>
-      </w:r>
-      <w:proofErr w:type="spellEnd"/>
-      <w:r>
-        <w:rPr>
-          <w:lang w:val="es-ES"/>
-        </w:rPr>
-        <w:t xml:space="preserve"> </w:t>
-      </w:r>
-      <w:proofErr w:type="spellStart"/>
-      <w:r>
-        <w:rPr>
-          <w:lang w:val="es-ES"/>
-        </w:rPr>
-        <w:t>through</w:t>
-      </w:r>
-      <w:proofErr w:type="spellEnd"/>
-      <w:r>
-        <w:rPr>
-          <w:lang w:val="es-ES"/>
-        </w:rPr>
-        <w:t xml:space="preserve"> </w:t>
-      </w:r>
-      <w:proofErr w:type="spellStart"/>
-      <w:r>
-        <w:rPr>
-          <w:lang w:val="es-ES"/>
-        </w:rPr>
-        <w:t>the</w:t>
-      </w:r>
-      <w:proofErr w:type="spellEnd"/>
-      <w:r>
-        <w:rPr>
-          <w:lang w:val="es-ES"/>
-        </w:rPr>
-        <w:t xml:space="preserve"> </w:t>
-      </w:r>
-      <w:proofErr w:type="spellStart"/>
-      <w:r>
-        <w:rPr>
-          <w:lang w:val="es-ES"/>
-        </w:rPr>
-        <w:t>previously</w:t>
-      </w:r>
-      <w:proofErr w:type="spellEnd"/>
-      <w:r>
-        <w:rPr>
-          <w:lang w:val="es-ES"/>
-        </w:rPr>
-        <w:t xml:space="preserve"> </w:t>
-      </w:r>
-      <w:proofErr w:type="spellStart"/>
-      <w:r>
-        <w:rPr>
-          <w:lang w:val="es-ES"/>
-        </w:rPr>
-        <w:t>configured</w:t>
-      </w:r>
-      <w:proofErr w:type="spellEnd"/>
-      <w:r>
-        <w:rPr>
-          <w:lang w:val="es-ES"/>
-        </w:rPr>
-        <w:t xml:space="preserve"> </w:t>
-      </w:r>
-      <w:proofErr w:type="spellStart"/>
-      <w:r>
-        <w:rPr>
-          <w:lang w:val="es-ES"/>
-        </w:rPr>
-        <w:t>port</w:t>
-      </w:r>
-      <w:proofErr w:type="spellEnd"/>
-      <w:r>
-        <w:rPr>
-          <w:lang w:val="es-ES"/>
-        </w:rPr>
-        <w:t>:</w:t>
+      <w:r>
+        <w:t>We have a section on Firewalls, we create firewall rules and enter the rules you need for your server, in this case the basic ones were added and in the blank spaces of the image the IP allowed to access your server should be included and how such to the database through the previously configured port:</w:t>
       </w:r>
     </w:p>
     <w:p>
@@ -6139,6 +5577,7 @@
   <w:style w:type="character" w:default="1" w:styleId="Fuentedeprrafopredeter">
     <w:name w:val="Default Paragraph Font"/>
     <w:uiPriority w:val="1"/>
+    <w:semiHidden/>
     <w:unhideWhenUsed/>
   </w:style>
   <w:style w:type="table" w:default="1" w:styleId="Tablanormal">

</xml_diff>